<commit_message>
doc: analytics getting new and permanent clients
</commit_message>
<xml_diff>
--- a/doc/bookingshelf.rest-api.docx
+++ b/doc/bookingshelf.rest-api.docx
@@ -4243,23 +4243,28 @@
     <w:p>
       <w:pPr>
         <w:pStyle w:val="1"/>
+        <w:rPr>
+          <w:lang w:val="en-US"/>
+        </w:rPr>
       </w:pPr>
       <w:bookmarkStart w:id="0" w:name="OLE_LINK21"/>
       <w:bookmarkStart w:id="1" w:name="OLE_LINK22"/>
-      <w:bookmarkStart w:id="2" w:name="_GoBack"/>
       <w:r>
         <w:rPr>
           <w:rStyle w:val="a4"/>
           <w:i w:val="0"/>
           <w:iCs w:val="0"/>
+          <w:lang w:val="en-US"/>
         </w:rPr>
         <w:t>Log</w:t>
       </w:r>
       <w:r>
+        <w:rPr>
+          <w:lang w:val="en-US"/>
+        </w:rPr>
         <w:t xml:space="preserve"> In</w:t>
       </w:r>
     </w:p>
-    <w:bookmarkEnd w:id="2"/>
     <w:p>
       <w:pPr>
         <w:pStyle w:val="2"/>
@@ -6356,16 +6361,23 @@
     <w:p>
       <w:pPr>
         <w:pStyle w:val="1"/>
+        <w:rPr>
+          <w:lang w:val="en-US"/>
+        </w:rPr>
       </w:pPr>
       <w:r>
         <w:rPr>
           <w:rStyle w:val="a4"/>
           <w:i w:val="0"/>
           <w:iCs w:val="0"/>
+          <w:lang w:val="en-US"/>
         </w:rPr>
         <w:t>Log</w:t>
       </w:r>
       <w:r>
+        <w:rPr>
+          <w:lang w:val="en-US"/>
+        </w:rPr>
         <w:t xml:space="preserve"> In Check</w:t>
       </w:r>
     </w:p>
@@ -12382,8 +12394,8 @@
           <w:lang w:val="en-US"/>
         </w:rPr>
       </w:pPr>
-      <w:bookmarkStart w:id="3" w:name="OLE_LINK10"/>
-      <w:bookmarkStart w:id="4" w:name="OLE_LINK11"/>
+      <w:bookmarkStart w:id="2" w:name="OLE_LINK10"/>
+      <w:bookmarkStart w:id="3" w:name="OLE_LINK11"/>
       <w:r>
         <w:rPr>
           <w:lang w:val="en-US"/>
@@ -12596,8 +12608,8 @@
         <w:t>}</w:t>
       </w:r>
     </w:p>
+    <w:bookmarkEnd w:id="2"/>
     <w:bookmarkEnd w:id="3"/>
-    <w:bookmarkEnd w:id="4"/>
     <w:p>
       <w:pPr>
         <w:pStyle w:val="3"/>
@@ -16398,8 +16410,8 @@
         </w:rPr>
         <w:t xml:space="preserve">    </w:t>
       </w:r>
-      <w:bookmarkStart w:id="5" w:name="OLE_LINK19"/>
-      <w:bookmarkStart w:id="6" w:name="OLE_LINK20"/>
+      <w:bookmarkStart w:id="4" w:name="OLE_LINK19"/>
+      <w:bookmarkStart w:id="5" w:name="OLE_LINK20"/>
       <w:r>
         <w:rPr>
           <w:lang w:val="en-US"/>
@@ -16450,8 +16462,8 @@
         </w:rPr>
         <w:t>,</w:t>
       </w:r>
+      <w:bookmarkEnd w:id="4"/>
       <w:bookmarkEnd w:id="5"/>
-      <w:bookmarkEnd w:id="6"/>
     </w:p>
     <w:p>
       <w:pPr>
@@ -21768,8 +21780,8 @@
         </w:rPr>
         <w:t>GET http://localhost:9081/rest/v1/</w:t>
       </w:r>
-      <w:bookmarkStart w:id="7" w:name="OLE_LINK1"/>
-      <w:bookmarkStart w:id="8" w:name="OLE_LINK2"/>
+      <w:bookmarkStart w:id="6" w:name="OLE_LINK1"/>
+      <w:bookmarkStart w:id="7" w:name="OLE_LINK2"/>
       <w:r>
         <w:rPr>
           <w:lang w:val="en-US"/>
@@ -21782,8 +21794,8 @@
         </w:rPr>
         <w:t>s</w:t>
       </w:r>
+      <w:bookmarkEnd w:id="6"/>
       <w:bookmarkEnd w:id="7"/>
-      <w:bookmarkEnd w:id="8"/>
       <w:r>
         <w:rPr>
           <w:lang w:val="en-US"/>
@@ -22195,7 +22207,7 @@
         </w:rPr>
         <w:t xml:space="preserve">    "</w:t>
       </w:r>
-      <w:bookmarkStart w:id="9" w:name="OLE_LINK3"/>
+      <w:bookmarkStart w:id="8" w:name="OLE_LINK3"/>
       <w:r>
         <w:rPr>
           <w:lang w:val="en-US"/>
@@ -22246,244 +22258,244 @@
         <w:t xml:space="preserve">    "description": "pre-holiday days 23"</w:t>
       </w:r>
     </w:p>
+    <w:bookmarkEnd w:id="8"/>
+    <w:p>
+      <w:pPr>
+        <w:pStyle w:val="a6"/>
+        <w:rPr>
+          <w:lang w:val="en-US"/>
+        </w:rPr>
+      </w:pPr>
+      <w:r>
+        <w:rPr>
+          <w:lang w:val="en-US"/>
+        </w:rPr>
+        <w:t>}</w:t>
+      </w:r>
+    </w:p>
+    <w:p>
+      <w:pPr>
+        <w:pStyle w:val="2"/>
+        <w:rPr>
+          <w:lang w:val="en-US"/>
+        </w:rPr>
+      </w:pPr>
+      <w:r>
+        <w:rPr>
+          <w:lang w:val="en-US"/>
+        </w:rPr>
+        <w:t>Company</w:t>
+      </w:r>
+      <w:r>
+        <w:rPr>
+          <w:lang w:val="en-US"/>
+        </w:rPr>
+        <w:t xml:space="preserve"> </w:t>
+      </w:r>
+      <w:r>
+        <w:rPr>
+          <w:lang w:val="en-US"/>
+        </w:rPr>
+        <w:t>Closed</w:t>
+      </w:r>
+      <w:r>
+        <w:rPr>
+          <w:lang w:val="en-US"/>
+        </w:rPr>
+        <w:t xml:space="preserve"> </w:t>
+      </w:r>
+      <w:r>
+        <w:rPr>
+          <w:lang w:val="en-US"/>
+        </w:rPr>
+        <w:t>Date</w:t>
+      </w:r>
+      <w:r>
+        <w:rPr>
+          <w:lang w:val="en-US"/>
+        </w:rPr>
+        <w:t xml:space="preserve"> </w:t>
+      </w:r>
+      <w:r>
+        <w:rPr>
+          <w:lang w:val="en-US"/>
+        </w:rPr>
+        <w:t>U</w:t>
+      </w:r>
+      <w:r>
+        <w:rPr>
+          <w:lang w:val="en-US"/>
+        </w:rPr>
+        <w:t>pdate</w:t>
+      </w:r>
+    </w:p>
+    <w:p>
+      <w:pPr>
+        <w:pStyle w:val="3"/>
+        <w:rPr>
+          <w:lang w:val="en-US"/>
+        </w:rPr>
+      </w:pPr>
+      <w:r>
+        <w:rPr>
+          <w:lang w:val="en-US"/>
+        </w:rPr>
+        <w:t>Request</w:t>
+      </w:r>
+    </w:p>
+    <w:p>
+      <w:pPr>
+        <w:rPr>
+          <w:lang w:val="en-US"/>
+        </w:rPr>
+      </w:pPr>
+      <w:r>
+        <w:rPr>
+          <w:lang w:val="en-US"/>
+        </w:rPr>
+        <w:t>PUT http://localhost:9081/rest/v1/</w:t>
+      </w:r>
+      <w:r>
+        <w:rPr>
+          <w:lang w:val="en-US"/>
+        </w:rPr>
+        <w:t>closeddate</w:t>
+      </w:r>
+      <w:r>
+        <w:rPr>
+          <w:lang w:val="en-US"/>
+        </w:rPr>
+        <w:t>s</w:t>
+      </w:r>
+    </w:p>
+    <w:p>
+      <w:pPr>
+        <w:rPr>
+          <w:lang w:val="en-US"/>
+        </w:rPr>
+      </w:pPr>
+      <w:r>
+        <w:rPr>
+          <w:lang w:val="en-US"/>
+        </w:rPr>
+        <w:t>Content-Type: application/json</w:t>
+      </w:r>
+    </w:p>
+    <w:p>
+      <w:pPr>
+        <w:pStyle w:val="a6"/>
+        <w:rPr>
+          <w:lang w:val="en-US"/>
+        </w:rPr>
+      </w:pPr>
+      <w:r>
+        <w:rPr>
+          <w:lang w:val="en-US"/>
+        </w:rPr>
+        <w:t>{</w:t>
+      </w:r>
+    </w:p>
+    <w:p>
+      <w:pPr>
+        <w:pStyle w:val="a6"/>
+        <w:rPr>
+          <w:lang w:val="en-US"/>
+        </w:rPr>
+      </w:pPr>
+      <w:r>
+        <w:rPr>
+          <w:lang w:val="en-US"/>
+        </w:rPr>
+        <w:t xml:space="preserve">  "companyClosedDateId": 5,</w:t>
+      </w:r>
+    </w:p>
+    <w:p>
+      <w:pPr>
+        <w:pStyle w:val="a6"/>
+        <w:rPr>
+          <w:lang w:val="en-US"/>
+        </w:rPr>
+      </w:pPr>
+      <w:r>
+        <w:rPr>
+          <w:lang w:val="en-US"/>
+        </w:rPr>
+        <w:t xml:space="preserve">  "startDateMillis":"1537650000000",</w:t>
+      </w:r>
+    </w:p>
+    <w:p>
+      <w:pPr>
+        <w:pStyle w:val="a6"/>
+        <w:rPr>
+          <w:lang w:val="en-US"/>
+        </w:rPr>
+      </w:pPr>
+      <w:r>
+        <w:rPr>
+          <w:lang w:val="en-US"/>
+        </w:rPr>
+        <w:t xml:space="preserve">  "endDateMillis":"1537650000000",</w:t>
+      </w:r>
+    </w:p>
+    <w:p>
+      <w:pPr>
+        <w:pStyle w:val="a6"/>
+        <w:rPr>
+          <w:lang w:val="en-US"/>
+        </w:rPr>
+      </w:pPr>
+      <w:r>
+        <w:rPr>
+          <w:lang w:val="en-US"/>
+        </w:rPr>
+        <w:t xml:space="preserve">  "description":"pre-holiday days 34"</w:t>
+      </w:r>
+    </w:p>
+    <w:p>
+      <w:pPr>
+        <w:pStyle w:val="a6"/>
+        <w:rPr>
+          <w:lang w:val="en-US"/>
+        </w:rPr>
+      </w:pPr>
+      <w:r>
+        <w:rPr>
+          <w:lang w:val="en-US"/>
+        </w:rPr>
+        <w:t xml:space="preserve">} </w:t>
+      </w:r>
+    </w:p>
+    <w:p>
+      <w:pPr>
+        <w:pStyle w:val="3"/>
+        <w:rPr>
+          <w:lang w:val="en-US"/>
+        </w:rPr>
+      </w:pPr>
+      <w:bookmarkStart w:id="9" w:name="OLE_LINK4"/>
+      <w:bookmarkStart w:id="10" w:name="OLE_LINK5"/>
+      <w:r>
+        <w:rPr>
+          <w:lang w:val="en-US"/>
+        </w:rPr>
+        <w:t>Response</w:t>
+      </w:r>
+    </w:p>
+    <w:p>
+      <w:pPr>
+        <w:rPr>
+          <w:lang w:val="en-US"/>
+        </w:rPr>
+      </w:pPr>
+      <w:r>
+        <w:rPr>
+          <w:lang w:val="en-US"/>
+        </w:rPr>
+        <w:t>Code 200</w:t>
+      </w:r>
+    </w:p>
     <w:bookmarkEnd w:id="9"/>
-    <w:p>
-      <w:pPr>
-        <w:pStyle w:val="a6"/>
-        <w:rPr>
-          <w:lang w:val="en-US"/>
-        </w:rPr>
-      </w:pPr>
-      <w:r>
-        <w:rPr>
-          <w:lang w:val="en-US"/>
-        </w:rPr>
-        <w:t>}</w:t>
-      </w:r>
-    </w:p>
-    <w:p>
-      <w:pPr>
-        <w:pStyle w:val="2"/>
-        <w:rPr>
-          <w:lang w:val="en-US"/>
-        </w:rPr>
-      </w:pPr>
-      <w:r>
-        <w:rPr>
-          <w:lang w:val="en-US"/>
-        </w:rPr>
-        <w:t>Company</w:t>
-      </w:r>
-      <w:r>
-        <w:rPr>
-          <w:lang w:val="en-US"/>
-        </w:rPr>
-        <w:t xml:space="preserve"> </w:t>
-      </w:r>
-      <w:r>
-        <w:rPr>
-          <w:lang w:val="en-US"/>
-        </w:rPr>
-        <w:t>Closed</w:t>
-      </w:r>
-      <w:r>
-        <w:rPr>
-          <w:lang w:val="en-US"/>
-        </w:rPr>
-        <w:t xml:space="preserve"> </w:t>
-      </w:r>
-      <w:r>
-        <w:rPr>
-          <w:lang w:val="en-US"/>
-        </w:rPr>
-        <w:t>Date</w:t>
-      </w:r>
-      <w:r>
-        <w:rPr>
-          <w:lang w:val="en-US"/>
-        </w:rPr>
-        <w:t xml:space="preserve"> </w:t>
-      </w:r>
-      <w:r>
-        <w:rPr>
-          <w:lang w:val="en-US"/>
-        </w:rPr>
-        <w:t>U</w:t>
-      </w:r>
-      <w:r>
-        <w:rPr>
-          <w:lang w:val="en-US"/>
-        </w:rPr>
-        <w:t>pdate</w:t>
-      </w:r>
-    </w:p>
-    <w:p>
-      <w:pPr>
-        <w:pStyle w:val="3"/>
-        <w:rPr>
-          <w:lang w:val="en-US"/>
-        </w:rPr>
-      </w:pPr>
-      <w:r>
-        <w:rPr>
-          <w:lang w:val="en-US"/>
-        </w:rPr>
-        <w:t>Request</w:t>
-      </w:r>
-    </w:p>
-    <w:p>
-      <w:pPr>
-        <w:rPr>
-          <w:lang w:val="en-US"/>
-        </w:rPr>
-      </w:pPr>
-      <w:r>
-        <w:rPr>
-          <w:lang w:val="en-US"/>
-        </w:rPr>
-        <w:t>PUT http://localhost:9081/rest/v1/</w:t>
-      </w:r>
-      <w:r>
-        <w:rPr>
-          <w:lang w:val="en-US"/>
-        </w:rPr>
-        <w:t>closeddate</w:t>
-      </w:r>
-      <w:r>
-        <w:rPr>
-          <w:lang w:val="en-US"/>
-        </w:rPr>
-        <w:t>s</w:t>
-      </w:r>
-    </w:p>
-    <w:p>
-      <w:pPr>
-        <w:rPr>
-          <w:lang w:val="en-US"/>
-        </w:rPr>
-      </w:pPr>
-      <w:r>
-        <w:rPr>
-          <w:lang w:val="en-US"/>
-        </w:rPr>
-        <w:t>Content-Type: application/json</w:t>
-      </w:r>
-    </w:p>
-    <w:p>
-      <w:pPr>
-        <w:pStyle w:val="a6"/>
-        <w:rPr>
-          <w:lang w:val="en-US"/>
-        </w:rPr>
-      </w:pPr>
-      <w:r>
-        <w:rPr>
-          <w:lang w:val="en-US"/>
-        </w:rPr>
-        <w:t>{</w:t>
-      </w:r>
-    </w:p>
-    <w:p>
-      <w:pPr>
-        <w:pStyle w:val="a6"/>
-        <w:rPr>
-          <w:lang w:val="en-US"/>
-        </w:rPr>
-      </w:pPr>
-      <w:r>
-        <w:rPr>
-          <w:lang w:val="en-US"/>
-        </w:rPr>
-        <w:t xml:space="preserve">  "companyClosedDateId": 5,</w:t>
-      </w:r>
-    </w:p>
-    <w:p>
-      <w:pPr>
-        <w:pStyle w:val="a6"/>
-        <w:rPr>
-          <w:lang w:val="en-US"/>
-        </w:rPr>
-      </w:pPr>
-      <w:r>
-        <w:rPr>
-          <w:lang w:val="en-US"/>
-        </w:rPr>
-        <w:t xml:space="preserve">  "startDateMillis":"1537650000000",</w:t>
-      </w:r>
-    </w:p>
-    <w:p>
-      <w:pPr>
-        <w:pStyle w:val="a6"/>
-        <w:rPr>
-          <w:lang w:val="en-US"/>
-        </w:rPr>
-      </w:pPr>
-      <w:r>
-        <w:rPr>
-          <w:lang w:val="en-US"/>
-        </w:rPr>
-        <w:t xml:space="preserve">  "endDateMillis":"1537650000000",</w:t>
-      </w:r>
-    </w:p>
-    <w:p>
-      <w:pPr>
-        <w:pStyle w:val="a6"/>
-        <w:rPr>
-          <w:lang w:val="en-US"/>
-        </w:rPr>
-      </w:pPr>
-      <w:r>
-        <w:rPr>
-          <w:lang w:val="en-US"/>
-        </w:rPr>
-        <w:t xml:space="preserve">  "description":"pre-holiday days 34"</w:t>
-      </w:r>
-    </w:p>
-    <w:p>
-      <w:pPr>
-        <w:pStyle w:val="a6"/>
-        <w:rPr>
-          <w:lang w:val="en-US"/>
-        </w:rPr>
-      </w:pPr>
-      <w:r>
-        <w:rPr>
-          <w:lang w:val="en-US"/>
-        </w:rPr>
-        <w:t xml:space="preserve">} </w:t>
-      </w:r>
-    </w:p>
-    <w:p>
-      <w:pPr>
-        <w:pStyle w:val="3"/>
-        <w:rPr>
-          <w:lang w:val="en-US"/>
-        </w:rPr>
-      </w:pPr>
-      <w:bookmarkStart w:id="10" w:name="OLE_LINK4"/>
-      <w:bookmarkStart w:id="11" w:name="OLE_LINK5"/>
-      <w:r>
-        <w:rPr>
-          <w:lang w:val="en-US"/>
-        </w:rPr>
-        <w:t>Response</w:t>
-      </w:r>
-    </w:p>
-    <w:p>
-      <w:pPr>
-        <w:rPr>
-          <w:lang w:val="en-US"/>
-        </w:rPr>
-      </w:pPr>
-      <w:r>
-        <w:rPr>
-          <w:lang w:val="en-US"/>
-        </w:rPr>
-        <w:t>Code 200</w:t>
-      </w:r>
-    </w:p>
     <w:bookmarkEnd w:id="10"/>
-    <w:bookmarkEnd w:id="11"/>
     <w:p>
       <w:pPr>
         <w:pStyle w:val="a6"/>
@@ -25706,8 +25718,8 @@
           <w:lang w:val="en-US"/>
         </w:rPr>
       </w:pPr>
-      <w:bookmarkStart w:id="12" w:name="OLE_LINK12"/>
-      <w:bookmarkStart w:id="13" w:name="OLE_LINK13"/>
+      <w:bookmarkStart w:id="11" w:name="OLE_LINK12"/>
+      <w:bookmarkStart w:id="12" w:name="OLE_LINK13"/>
       <w:r>
         <w:rPr>
           <w:shd w:val="clear" w:color="auto" w:fill="FAFAFA"/>
@@ -25723,8 +25735,8 @@
         <w:t>1</w:t>
       </w:r>
     </w:p>
+    <w:bookmarkEnd w:id="11"/>
     <w:bookmarkEnd w:id="12"/>
-    <w:bookmarkEnd w:id="13"/>
     <w:p>
       <w:pPr>
         <w:pStyle w:val="a6"/>
@@ -25821,7 +25833,7 @@
           <w:lang w:val="en-US"/>
         </w:rPr>
       </w:pPr>
-      <w:bookmarkStart w:id="14" w:name="OLE_LINK16"/>
+      <w:bookmarkStart w:id="13" w:name="OLE_LINK16"/>
       <w:r>
         <w:rPr>
           <w:shd w:val="clear" w:color="auto" w:fill="FAFAFA"/>
@@ -25940,7 +25952,7 @@
         <w:t>}</w:t>
       </w:r>
     </w:p>
-    <w:bookmarkEnd w:id="14"/>
+    <w:bookmarkEnd w:id="13"/>
     <w:p>
       <w:pPr>
         <w:pStyle w:val="4"/>
@@ -28039,8 +28051,8 @@
         </w:rPr>
         <w:t xml:space="preserve">GET </w:t>
       </w:r>
-      <w:bookmarkStart w:id="15" w:name="OLE_LINK14"/>
-      <w:bookmarkStart w:id="16" w:name="OLE_LINK15"/>
+      <w:bookmarkStart w:id="14" w:name="OLE_LINK14"/>
+      <w:bookmarkStart w:id="15" w:name="OLE_LINK15"/>
       <w:r>
         <w:fldChar w:fldCharType="begin"/>
       </w:r>
@@ -28080,8 +28092,8 @@
         </w:rPr>
         <w:t>5</w:t>
       </w:r>
+      <w:bookmarkEnd w:id="14"/>
       <w:bookmarkEnd w:id="15"/>
-      <w:bookmarkEnd w:id="16"/>
       <w:proofErr w:type="gramEnd"/>
     </w:p>
     <w:p>
@@ -32743,8 +32755,8 @@
         </w:rPr>
         <w:t xml:space="preserve"> </w:t>
       </w:r>
-      <w:bookmarkStart w:id="17" w:name="OLE_LINK6"/>
-      <w:bookmarkStart w:id="18" w:name="OLE_LINK7"/>
+      <w:bookmarkStart w:id="16" w:name="OLE_LINK6"/>
+      <w:bookmarkStart w:id="17" w:name="OLE_LINK7"/>
       <w:r>
         <w:rPr>
           <w:lang w:val="en-US"/>
@@ -32821,8 +32833,8 @@
         </w:rPr>
         <w:t>}</w:t>
       </w:r>
+      <w:bookmarkEnd w:id="16"/>
       <w:bookmarkEnd w:id="17"/>
-      <w:bookmarkEnd w:id="18"/>
     </w:p>
     <w:p>
       <w:pPr>
@@ -37695,8 +37707,8 @@
           <w:lang w:val="en-US"/>
         </w:rPr>
       </w:pPr>
-      <w:bookmarkStart w:id="19" w:name="OLE_LINK8"/>
-      <w:bookmarkStart w:id="20" w:name="OLE_LINK9"/>
+      <w:bookmarkStart w:id="18" w:name="OLE_LINK8"/>
+      <w:bookmarkStart w:id="19" w:name="OLE_LINK9"/>
       <w:r>
         <w:rPr>
           <w:lang w:val="en-US"/>
@@ -37750,8 +37762,8 @@
         </w:rPr>
         <w:t xml:space="preserve">POST </w:t>
       </w:r>
-      <w:bookmarkStart w:id="21" w:name="OLE_LINK17"/>
-      <w:bookmarkStart w:id="22" w:name="OLE_LINK18"/>
+      <w:bookmarkStart w:id="20" w:name="OLE_LINK17"/>
+      <w:bookmarkStart w:id="21" w:name="OLE_LINK18"/>
       <w:r>
         <w:rPr>
           <w:lang w:val="en-US"/>
@@ -37801,8 +37813,8 @@
         <w:t>/appointments</w:t>
       </w:r>
     </w:p>
+    <w:bookmarkEnd w:id="20"/>
     <w:bookmarkEnd w:id="21"/>
-    <w:bookmarkEnd w:id="22"/>
     <w:p>
       <w:pPr>
         <w:rPr>
@@ -45387,8 +45399,8 @@
         </w:rPr>
         <w:t xml:space="preserve"> – “appointmentId = 11 not found”</w:t>
       </w:r>
+      <w:bookmarkEnd w:id="18"/>
       <w:bookmarkEnd w:id="19"/>
-      <w:bookmarkEnd w:id="20"/>
     </w:p>
     <w:p>
       <w:pPr>
@@ -48645,6 +48657,220 @@
           <w:lang w:val="en-US"/>
         </w:rPr>
         <w:t>]</w:t>
+      </w:r>
+    </w:p>
+    <w:p>
+      <w:pPr>
+        <w:pStyle w:val="1"/>
+        <w:rPr>
+          <w:lang w:val="en-US"/>
+        </w:rPr>
+      </w:pPr>
+      <w:r>
+        <w:rPr>
+          <w:lang w:val="en-US"/>
+        </w:rPr>
+        <w:lastRenderedPageBreak/>
+        <w:t>Analytics</w:t>
+      </w:r>
+      <w:r>
+        <w:rPr>
+          <w:lang w:val="en-US"/>
+        </w:rPr>
+        <w:t xml:space="preserve"> </w:t>
+      </w:r>
+    </w:p>
+    <w:p>
+      <w:pPr>
+        <w:pStyle w:val="2"/>
+        <w:rPr>
+          <w:lang w:val="en-US"/>
+        </w:rPr>
+      </w:pPr>
+      <w:r>
+        <w:rPr>
+          <w:lang w:val="en-US"/>
+        </w:rPr>
+        <w:t>Request</w:t>
+      </w:r>
+    </w:p>
+    <w:p>
+      <w:pPr>
+        <w:pStyle w:val="a7"/>
+        <w:rPr>
+          <w:shd w:val="clear" w:color="auto" w:fill="FFFFFF"/>
+          <w:lang w:val="en-US"/>
+        </w:rPr>
+      </w:pPr>
+      <w:r>
+        <w:rPr>
+          <w:lang w:val="en-US"/>
+        </w:rPr>
+        <w:t>GET</w:t>
+      </w:r>
+      <w:r>
+        <w:rPr>
+          <w:lang w:val="en-US"/>
+        </w:rPr>
+        <w:t xml:space="preserve"> </w:t>
+      </w:r>
+      <w:hyperlink r:id="rId35" w:history="1">
+        <w:r>
+          <w:rPr>
+            <w:rStyle w:val="a8"/>
+            <w:shd w:val="clear" w:color="auto" w:fill="FFFFFF"/>
+            <w:lang w:val="en-US"/>
+          </w:rPr>
+          <w:t>http://localhost:9081/rest/v1/analytics?dateTo=</w:t>
+        </w:r>
+        <w:r>
+          <w:rPr>
+            <w:lang w:val="en-US"/>
+          </w:rPr>
+          <w:t xml:space="preserve"> </w:t>
+        </w:r>
+        <w:r>
+          <w:rPr>
+            <w:rStyle w:val="a8"/>
+            <w:shd w:val="clear" w:color="auto" w:fill="FFFFFF"/>
+            <w:lang w:val="en-US"/>
+          </w:rPr>
+          <w:t xml:space="preserve">1554736782322 </w:t>
+        </w:r>
+      </w:hyperlink>
+    </w:p>
+    <w:p>
+      <w:pPr>
+        <w:pStyle w:val="a7"/>
+        <w:rPr>
+          <w:shd w:val="clear" w:color="auto" w:fill="FFFFFF"/>
+          <w:lang w:val="en-US"/>
+        </w:rPr>
+      </w:pPr>
+      <w:r>
+        <w:rPr>
+          <w:lang w:val="en-US"/>
+        </w:rPr>
+        <w:t>Note:</w:t>
+      </w:r>
+      <w:r>
+        <w:rPr>
+          <w:lang w:val="en-US"/>
+        </w:rPr>
+        <w:t xml:space="preserve"> dateTo are in milliseconds</w:t>
+      </w:r>
+    </w:p>
+    <w:p>
+      <w:pPr>
+        <w:pStyle w:val="2"/>
+        <w:rPr>
+          <w:lang w:val="en-US"/>
+        </w:rPr>
+      </w:pPr>
+      <w:r>
+        <w:rPr>
+          <w:lang w:val="en-US"/>
+        </w:rPr>
+        <w:t>Responce</w:t>
+      </w:r>
+      <w:bookmarkStart w:id="22" w:name="_GoBack"/>
+      <w:bookmarkEnd w:id="22"/>
+    </w:p>
+    <w:p>
+      <w:pPr>
+        <w:rPr>
+          <w:lang w:val="en-US"/>
+        </w:rPr>
+      </w:pPr>
+      <w:r>
+        <w:rPr>
+          <w:lang w:val="en-US"/>
+        </w:rPr>
+        <w:t>Content-Type: application/json</w:t>
+      </w:r>
+    </w:p>
+    <w:p>
+      <w:pPr>
+        <w:pStyle w:val="a6"/>
+        <w:rPr>
+          <w:lang w:val="en-US"/>
+        </w:rPr>
+      </w:pPr>
+      <w:r>
+        <w:rPr>
+          <w:lang w:val="en-US"/>
+        </w:rPr>
+        <w:t>{</w:t>
+      </w:r>
+    </w:p>
+    <w:p>
+      <w:pPr>
+        <w:pStyle w:val="a6"/>
+        <w:rPr>
+          <w:lang w:val="en-US"/>
+        </w:rPr>
+      </w:pPr>
+      <w:r>
+        <w:rPr>
+          <w:lang w:val="en-US"/>
+        </w:rPr>
+        <w:t xml:space="preserve">    "</w:t>
+      </w:r>
+      <w:proofErr w:type="gramStart"/>
+      <w:r>
+        <w:rPr>
+          <w:lang w:val="en-US"/>
+        </w:rPr>
+        <w:t>newClientsCount</w:t>
+      </w:r>
+      <w:proofErr w:type="gramEnd"/>
+      <w:r>
+        <w:rPr>
+          <w:lang w:val="en-US"/>
+        </w:rPr>
+        <w:t>": 0,</w:t>
+      </w:r>
+    </w:p>
+    <w:p>
+      <w:pPr>
+        <w:pStyle w:val="a6"/>
+        <w:rPr>
+          <w:lang w:val="en-US"/>
+        </w:rPr>
+      </w:pPr>
+      <w:r>
+        <w:rPr>
+          <w:lang w:val="en-US"/>
+        </w:rPr>
+        <w:t xml:space="preserve">    "</w:t>
+      </w:r>
+      <w:proofErr w:type="gramStart"/>
+      <w:r>
+        <w:rPr>
+          <w:lang w:val="en-US"/>
+        </w:rPr>
+        <w:t>permanentClientsCount</w:t>
+      </w:r>
+      <w:proofErr w:type="gramEnd"/>
+      <w:r>
+        <w:rPr>
+          <w:lang w:val="en-US"/>
+        </w:rPr>
+        <w:t>": 1</w:t>
+      </w:r>
+    </w:p>
+    <w:p>
+      <w:pPr>
+        <w:pStyle w:val="a6"/>
+        <w:rPr>
+          <w:lang w:val="en-US"/>
+        </w:rPr>
+      </w:pPr>
+      <w:r>
+        <w:rPr>
+          <w:lang w:val="en-US"/>
+        </w:rPr>
+        <w:t>}</w:t>
       </w:r>
     </w:p>
     <w:sectPr>

</xml_diff>

<commit_message>
doc: create co-appointments corrected font
</commit_message>
<xml_diff>
--- a/doc/bookingshelf.rest-api.docx
+++ b/doc/bookingshelf.rest-api.docx
@@ -25901,16 +25901,16 @@
     <w:p>
       <w:pPr>
         <w:pStyle w:val="ListParagraph"/>
-        <w:rPr>
-          <w:lang w:val="en-US"/>
-        </w:rPr>
       </w:pPr>
       <w:r>
         <w:rPr>
           <w:lang w:val="en-US"/>
         </w:rPr>
         <w:lastRenderedPageBreak/>
-        <w:t xml:space="preserve">        "</w:t>
+        <w:t xml:space="preserve">        </w:t>
+      </w:r>
+      <w:r>
+        <w:t>"</w:t>
       </w:r>
       <w:r>
         <w:rPr>
@@ -25919,45 +25919,30 @@
         <w:t>details</w:t>
       </w:r>
       <w:r>
-        <w:rPr>
-          <w:lang w:val="en-US"/>
-        </w:rPr>
         <w:t>": "</w:t>
       </w:r>
       <w:r>
         <w:t>Стрижка</w:t>
       </w:r>
       <w:r>
-        <w:rPr>
-          <w:lang w:val="en-US"/>
-        </w:rPr>
         <w:t xml:space="preserve"> </w:t>
       </w:r>
       <w:r>
         <w:t>в</w:t>
       </w:r>
       <w:r>
-        <w:rPr>
-          <w:lang w:val="en-US"/>
-        </w:rPr>
         <w:t xml:space="preserve"> </w:t>
       </w:r>
       <w:r>
         <w:t>барбершопе</w:t>
       </w:r>
       <w:r>
-        <w:rPr>
-          <w:lang w:val="en-US"/>
-        </w:rPr>
         <w:t xml:space="preserve"> </w:t>
       </w:r>
       <w:r>
         <w:t>Новая</w:t>
       </w:r>
       <w:r>
-        <w:rPr>
-          <w:lang w:val="en-US"/>
-        </w:rPr>
         <w:t>",</w:t>
       </w:r>
     </w:p>
@@ -25969,9 +25954,6 @@
         </w:rPr>
       </w:pPr>
       <w:r>
-        <w:rPr>
-          <w:lang w:val="en-US"/>
-        </w:rPr>
         <w:t xml:space="preserve">        </w:t>
       </w:r>
       <w:r>
@@ -37363,68 +37345,75 @@
         </w:rPr>
         <w:tab/>
       </w:r>
+      <w:r>
+        <w:rPr>
+          <w:lang w:val="en-US"/>
+        </w:rPr>
+        <w:t>"description": "description 2"</w:t>
+      </w:r>
+    </w:p>
+    <w:p>
+      <w:pPr>
+        <w:pStyle w:val="NoSpacing"/>
+        <w:rPr>
+          <w:lang w:val="en-US"/>
+        </w:rPr>
+      </w:pPr>
+      <w:r>
+        <w:rPr>
+          <w:lang w:val="en-US"/>
+        </w:rPr>
+        <w:tab/>
+        <w:t>}</w:t>
+      </w:r>
+    </w:p>
+    <w:p>
+      <w:pPr>
+        <w:pStyle w:val="NoSpacing"/>
+        <w:rPr>
+          <w:lang w:val="en-US"/>
+        </w:rPr>
+      </w:pPr>
+      <w:r>
+        <w:rPr>
+          <w:lang w:val="en-US"/>
+        </w:rPr>
+        <w:t>]</w:t>
+      </w:r>
+    </w:p>
+    <w:p>
+      <w:pPr>
+        <w:rPr>
+          <w:lang w:val="en-US"/>
+        </w:rPr>
+      </w:pPr>
+      <w:r>
+        <w:rPr>
+          <w:lang w:val="en-US"/>
+        </w:rPr>
+        <w:t>Note. Duration is in seconds</w:t>
+      </w:r>
+    </w:p>
+    <w:p>
+      <w:pPr>
+        <w:pStyle w:val="Heading3"/>
+        <w:rPr>
+          <w:lang w:val="en-US"/>
+        </w:rPr>
+      </w:pPr>
+      <w:r>
+        <w:rPr>
+          <w:lang w:val="en-US"/>
+        </w:rPr>
+        <w:t>Respo</w:t>
+      </w:r>
       <w:bookmarkStart w:id="24" w:name="_GoBack"/>
       <w:bookmarkEnd w:id="24"/>
       <w:r>
         <w:rPr>
           <w:lang w:val="en-US"/>
         </w:rPr>
-        <w:t>"description": "description 2"</w:t>
-      </w:r>
-    </w:p>
-    <w:p>
-      <w:pPr>
-        <w:pStyle w:val="NoSpacing"/>
-        <w:rPr>
-          <w:lang w:val="en-US"/>
-        </w:rPr>
-      </w:pPr>
-      <w:r>
-        <w:rPr>
-          <w:lang w:val="en-US"/>
-        </w:rPr>
-        <w:tab/>
-        <w:t>}</w:t>
-      </w:r>
-    </w:p>
-    <w:p>
-      <w:pPr>
-        <w:pStyle w:val="NoSpacing"/>
-        <w:rPr>
-          <w:lang w:val="en-US"/>
-        </w:rPr>
-      </w:pPr>
-      <w:r>
-        <w:rPr>
-          <w:lang w:val="en-US"/>
-        </w:rPr>
-        <w:t>]</w:t>
-      </w:r>
-    </w:p>
-    <w:p>
-      <w:pPr>
-        <w:rPr>
-          <w:lang w:val="en-US"/>
-        </w:rPr>
-      </w:pPr>
-      <w:r>
-        <w:rPr>
-          <w:lang w:val="en-US"/>
-        </w:rPr>
-        <w:t>Note. Duration is in seconds</w:t>
-      </w:r>
-    </w:p>
-    <w:p>
-      <w:pPr>
-        <w:rPr>
-          <w:lang w:val="en-US"/>
-        </w:rPr>
-      </w:pPr>
-      <w:r>
-        <w:rPr>
-          <w:lang w:val="en-US"/>
-        </w:rPr>
-        <w:t>Response</w:t>
+        <w:t>nse</w:t>
       </w:r>
     </w:p>
     <w:p>
@@ -48976,6 +48965,7 @@
     <w:lsdException w:name="HTML Sample" w:semiHidden="1" w:unhideWhenUsed="1"/>
     <w:lsdException w:name="HTML Typewriter" w:semiHidden="1" w:unhideWhenUsed="1"/>
     <w:lsdException w:name="HTML Variable" w:semiHidden="1" w:unhideWhenUsed="1"/>
+    <w:lsdException w:name="Normal Table" w:semiHidden="1" w:unhideWhenUsed="1"/>
     <w:lsdException w:name="annotation subject" w:semiHidden="1" w:unhideWhenUsed="1"/>
     <w:lsdException w:name="No List" w:semiHidden="1" w:unhideWhenUsed="1"/>
     <w:lsdException w:name="Outline List 1" w:semiHidden="1" w:unhideWhenUsed="1"/>
@@ -49019,8 +49009,10 @@
     <w:lsdException w:name="Table Elegant" w:semiHidden="1" w:unhideWhenUsed="1"/>
     <w:lsdException w:name="Table Professional" w:semiHidden="1" w:unhideWhenUsed="1"/>
     <w:lsdException w:name="Table Subtle 1" w:semiHidden="1" w:unhideWhenUsed="1"/>
+    <w:lsdException w:name="Table Subtle 2" w:semiHidden="1" w:unhideWhenUsed="1"/>
     <w:lsdException w:name="Table Web 1" w:semiHidden="1" w:unhideWhenUsed="1"/>
     <w:lsdException w:name="Table Web 2" w:semiHidden="1" w:unhideWhenUsed="1"/>
+    <w:lsdException w:name="Table Web 3" w:semiHidden="1" w:unhideWhenUsed="1"/>
     <w:lsdException w:name="Balloon Text" w:semiHidden="1" w:unhideWhenUsed="1"/>
     <w:lsdException w:name="Table Grid" w:uiPriority="39"/>
     <w:lsdException w:name="Table Theme" w:semiHidden="1" w:unhideWhenUsed="1"/>

</xml_diff>